<commit_message>
changes mage in oops doc file
</commit_message>
<xml_diff>
--- a/TrainingDoc/Java OOPs.docx
+++ b/TrainingDoc/Java OOPs.docx
@@ -31,21 +31,11 @@
         <w:t>are the pillar or the foundation of the language.</w:t>
       </w:r>
       <w:r>
-        <w:t xml:space="preserve"> Following </w:t>
-      </w:r>
-      <w:proofErr w:type="gramStart"/>
-      <w:r>
-        <w:t>are</w:t>
-      </w:r>
-      <w:proofErr w:type="gramEnd"/>
-      <w:r>
-        <w:t xml:space="preserve"> the main </w:t>
-      </w:r>
-      <w:proofErr w:type="gramStart"/>
-      <w:r>
-        <w:t>object oriented</w:t>
-      </w:r>
-      <w:proofErr w:type="gramEnd"/>
+        <w:t xml:space="preserve"> Following are the main </w:t>
+      </w:r>
+      <w:r>
+        <w:t>object-oriented</w:t>
+      </w:r>
       <w:r>
         <w:t xml:space="preserve"> concepts in JAVA.</w:t>
       </w:r>
@@ -86,7 +76,13 @@
         <w:pStyle w:val="ListParagraph"/>
       </w:pPr>
       <w:r>
-        <w:t>Class is collection of an objects; it defines the properties and behaviours.</w:t>
+        <w:t xml:space="preserve">Class is </w:t>
+      </w:r>
+      <w:r>
+        <w:t>blueprint for creating an object,</w:t>
+      </w:r>
+      <w:r>
+        <w:t xml:space="preserve"> it defines the properties and behaviours.</w:t>
       </w:r>
     </w:p>
     <w:p>
@@ -318,7 +314,13 @@
         <w:t>extends</w:t>
       </w:r>
       <w:r>
-        <w:t xml:space="preserve"> keyword one class can acquire a propertied of another class </w:t>
+        <w:t xml:space="preserve"> keyword one class can </w:t>
+      </w:r>
+      <w:r>
+        <w:t>extends</w:t>
+      </w:r>
+      <w:r>
+        <w:t xml:space="preserve"> a propertied of another class </w:t>
       </w:r>
     </w:p>
     <w:p>
@@ -548,6 +550,28 @@
     <w:p>
       <w:pPr>
         <w:pStyle w:val="ListParagraph"/>
+      </w:pPr>
+    </w:p>
+    <w:p>
+      <w:pPr>
+        <w:pStyle w:val="ListParagraph"/>
+        <w:rPr>
+          <w:b/>
+          <w:bCs/>
+        </w:rPr>
+      </w:pPr>
+      <w:r>
+        <w:rPr>
+          <w:b/>
+          <w:bCs/>
+          <w:highlight w:val="darkCyan"/>
+        </w:rPr>
+        <w:t>Types of polymorphism:</w:t>
+      </w:r>
+    </w:p>
+    <w:p>
+      <w:pPr>
+        <w:pStyle w:val="ListParagraph"/>
         <w:rPr>
           <w:highlight w:val="darkGray"/>
         </w:rPr>
@@ -646,7 +670,21 @@
         </w:numPr>
       </w:pPr>
       <w:r>
-        <w:t>During compile time only we will get to know which method is being called.</w:t>
+        <w:t xml:space="preserve">During </w:t>
+      </w:r>
+      <w:r>
+        <w:t xml:space="preserve">the </w:t>
+      </w:r>
+      <w:r>
+        <w:t xml:space="preserve">compile time </w:t>
+      </w:r>
+      <w:proofErr w:type="gramStart"/>
+      <w:r>
+        <w:t>only</w:t>
+      </w:r>
+      <w:proofErr w:type="gramEnd"/>
+      <w:r>
+        <w:t xml:space="preserve"> we will get to know which method is being called.</w:t>
       </w:r>
     </w:p>
     <w:p>
@@ -828,19 +866,7 @@
           <w:rPr>
             <w:rStyle w:val="Hyperlink"/>
           </w:rPr>
-          <w:t>Exampl</w:t>
-        </w:r>
-        <w:r>
-          <w:rPr>
-            <w:rStyle w:val="Hyperlink"/>
-          </w:rPr>
-          <w:t>e</w:t>
-        </w:r>
-        <w:r>
-          <w:rPr>
-            <w:rStyle w:val="Hyperlink"/>
-          </w:rPr>
-          <w:t>s:</w:t>
+          <w:t>Examples:</w:t>
         </w:r>
       </w:hyperlink>
       <w:r>
@@ -920,17 +946,17 @@
       </w:r>
       <w:proofErr w:type="gramEnd"/>
       <w:r>
-        <w:t>) method is overridden in BankAccount.java</w:t>
-      </w:r>
-      <w:r>
-        <w:t>.</w:t>
-      </w:r>
-    </w:p>
-    <w:p>
-      <w:pPr>
-        <w:pStyle w:val="ListParagraph"/>
-      </w:pPr>
-      <w:r>
+        <w:t>) method is overridden in BankAccount.java.</w:t>
+      </w:r>
+    </w:p>
+    <w:p>
+      <w:pPr>
+        <w:pStyle w:val="ListParagraph"/>
+      </w:pPr>
+      <w:r>
+        <w:rPr>
+          <w:noProof/>
+        </w:rPr>
         <w:drawing>
           <wp:inline distT="0" distB="0" distL="0" distR="0" wp14:anchorId="6B8E7CAB" wp14:editId="545192B2">
             <wp:extent cx="5731510" cy="1257935"/>
@@ -994,6 +1020,9 @@
         <w:pStyle w:val="ListParagraph"/>
       </w:pPr>
       <w:r>
+        <w:rPr>
+          <w:noProof/>
+        </w:rPr>
         <w:drawing>
           <wp:inline distT="0" distB="0" distL="0" distR="0" wp14:anchorId="5875AA21" wp14:editId="350C8A4F">
             <wp:extent cx="4096322" cy="428685"/>
@@ -1173,7 +1202,13 @@
       </w:r>
       <w:proofErr w:type="spellEnd"/>
       <w:r>
-        <w:t xml:space="preserve"> directly we can not access in </w:t>
+        <w:t xml:space="preserve"> directly we </w:t>
+      </w:r>
+      <w:r>
+        <w:t>cannot</w:t>
+      </w:r>
+      <w:r>
+        <w:t xml:space="preserve"> access in </w:t>
       </w:r>
       <w:proofErr w:type="spellStart"/>
       <w:r>
@@ -1190,7 +1225,13 @@
         <w:ind w:left="1080"/>
       </w:pPr>
       <w:r>
-        <w:t xml:space="preserve">We the help of public method </w:t>
+        <w:t>W</w:t>
+      </w:r>
+      <w:r>
+        <w:t>ith</w:t>
+      </w:r>
+      <w:r>
+        <w:t xml:space="preserve"> the help of public method </w:t>
       </w:r>
       <w:proofErr w:type="spellStart"/>
       <w:r>
@@ -1223,6 +1264,9 @@
         <w:ind w:left="1080"/>
       </w:pPr>
       <w:r>
+        <w:rPr>
+          <w:noProof/>
+        </w:rPr>
         <w:drawing>
           <wp:inline distT="0" distB="0" distL="0" distR="0" wp14:anchorId="211B5A3D" wp14:editId="31619CF8">
             <wp:extent cx="5210902" cy="2057687"/>
@@ -1457,7 +1501,6 @@
         <w:pStyle w:val="ListParagraph"/>
       </w:pPr>
       <w:r>
-        <w:lastRenderedPageBreak/>
         <w:t xml:space="preserve">It needs to be expanded and its method implemented. </w:t>
       </w:r>
     </w:p>
@@ -1614,13 +1657,7 @@
         </w:numPr>
       </w:pPr>
       <w:r>
-        <w:t xml:space="preserve">An abstract method is intended to be a placeholder that enforces specific </w:t>
-      </w:r>
-      <w:r>
-        <w:t>behaviour</w:t>
-      </w:r>
-      <w:r>
-        <w:t xml:space="preserve"> in subclasses. </w:t>
+        <w:t xml:space="preserve">An abstract method is intended to be a placeholder that enforces specific behaviour in subclasses. </w:t>
       </w:r>
     </w:p>
     <w:p>
@@ -1632,13 +1669,7 @@
         </w:numPr>
       </w:pPr>
       <w:r>
-        <w:t xml:space="preserve">It serves a useful purpose when the desired </w:t>
-      </w:r>
-      <w:r>
-        <w:t>behaviour</w:t>
-      </w:r>
-      <w:r>
-        <w:t xml:space="preserve"> of the method should remain consistent while allowing different implementations within different classes.</w:t>
+        <w:t>It serves a useful purpose when the desired behaviour of the method should remain consistent while allowing different implementations within different classes.</w:t>
       </w:r>
     </w:p>
     <w:p>
@@ -1819,17 +1850,7 @@
           <w:szCs w:val="24"/>
           <w:lang w:val="en-US"/>
         </w:rPr>
-        <w:t>interface</w:t>
-      </w:r>
-      <w:r>
-        <w:rPr>
-          <w:b/>
-          <w:bCs/>
-          <w:sz w:val="24"/>
-          <w:szCs w:val="24"/>
-          <w:lang w:val="en-US"/>
-        </w:rPr>
-        <w:t>.</w:t>
+        <w:t>interface.</w:t>
       </w:r>
       <w:r>
         <w:t xml:space="preserve"> All method should be abstract method that means we just need to declare method. </w:t>
@@ -1917,6 +1938,9 @@
         <w:ind w:left="720"/>
       </w:pPr>
       <w:r>
+        <w:rPr>
+          <w:noProof/>
+        </w:rPr>
         <w:drawing>
           <wp:inline distT="0" distB="0" distL="0" distR="0" wp14:anchorId="582A1A47" wp14:editId="788CAE88">
             <wp:extent cx="5731510" cy="1596390"/>
@@ -1975,7 +1999,9 @@
         <w:pStyle w:val="ListParagraph"/>
       </w:pPr>
       <w:r>
-        <w:lastRenderedPageBreak/>
+        <w:rPr>
+          <w:noProof/>
+        </w:rPr>
         <w:drawing>
           <wp:inline distT="0" distB="0" distL="0" distR="0" wp14:anchorId="291477B7" wp14:editId="0472CBB7">
             <wp:extent cx="5731510" cy="1978025"/>
@@ -2404,7 +2430,7 @@
     <mc:AlternateContent>
       <mc:Choice Requires="v">
         <w:pict>
-          <v:shapetype w14:anchorId="458EF44D" id="_x0000_t75" coordsize="21600,21600" o:spt="75" o:preferrelative="t" path="m@4@5l@4@11@9@11@9@5xe" filled="f" stroked="f">
+          <v:shapetype w14:anchorId="4AE2B54B" id="_x0000_t75" coordsize="21600,21600" o:spt="75" o:preferrelative="t" path="m@4@5l@4@11@9@11@9@5xe" filled="f" stroked="f">
             <v:stroke joinstyle="miter"/>
             <v:formulas>
               <v:f eqn="if lineDrawn pixelLineWidth 0"/>
@@ -2430,10 +2456,10 @@
       </mc:Choice>
       <mc:Fallback>
         <w:drawing>
-          <wp:inline distT="0" distB="0" distL="0" distR="0" wp14:anchorId="53319037" wp14:editId="2F766772">
+          <wp:inline distT="0" distB="0" distL="0" distR="0" wp14:anchorId="05E811D5" wp14:editId="3300C470">
             <wp:extent cx="142875" cy="142875"/>
             <wp:effectExtent l="0" t="0" r="9525" b="9525"/>
-            <wp:docPr id="1453245742" name="Picture 1" descr="C:\Users\AKANKSHA\AppData\Local\Temp\mso52A0.tmp"/>
+            <wp:docPr id="925732441" name="Picture 1" descr="C:\Users\AKANKSHA\AppData\Local\Temp\mso52A0.tmp"/>
             <wp:cNvGraphicFramePr>
               <a:graphicFrameLocks xmlns:a="http://schemas.openxmlformats.org/drawingml/2006/main" noChangeAspect="1"/>
             </wp:cNvGraphicFramePr>
@@ -4717,6 +4743,7 @@
   <w:style w:type="character" w:default="1" w:styleId="DefaultParagraphFont">
     <w:name w:val="Default Paragraph Font"/>
     <w:uiPriority w:val="1"/>
+    <w:semiHidden/>
     <w:unhideWhenUsed/>
   </w:style>
   <w:style w:type="table" w:default="1" w:styleId="TableNormal">

</xml_diff>